<commit_message>
docs: update the word files
</commit_message>
<xml_diff>
--- a/_word files/handouts/Ita & Vanya_handouts.docx
+++ b/_word files/handouts/Ita & Vanya_handouts.docx
@@ -4,6 +4,7 @@
   <w:body>
     <w:p>
       <w:pPr>
+        <w:spacing w:after="0"/>
         <w:rPr>
           <w:rFonts w:ascii="Arial" w:hAnsi="Arial" w:cs="Arial"/>
           <w:b/>
@@ -23,6 +24,7 @@
     </w:p>
     <w:p>
       <w:pPr>
+        <w:spacing w:after="0"/>
         <w:rPr>
           <w:rFonts w:ascii="Arial" w:hAnsi="Arial" w:cs="Arial"/>
           <w:b/>
@@ -32,6 +34,7 @@
     </w:p>
     <w:p>
       <w:pPr>
+        <w:spacing w:after="0"/>
         <w:rPr>
           <w:rFonts w:ascii="Arial" w:hAnsi="Arial" w:cs="Arial"/>
           <w:b/>
@@ -46,6 +49,16 @@
         </w:rPr>
         <w:t>What is a topic?</w:t>
       </w:r>
+    </w:p>
+    <w:p>
+      <w:pPr>
+        <w:spacing w:after="0"/>
+        <w:ind w:left="720"/>
+        <w:rPr>
+          <w:rFonts w:ascii="Arial" w:hAnsi="Arial" w:cs="Arial"/>
+          <w:b/>
+        </w:rPr>
+      </w:pPr>
     </w:p>
     <w:p>
       <w:pPr>
@@ -53,6 +66,7 @@
           <w:ilvl w:val="0"/>
           <w:numId w:val="6"/>
         </w:numPr>
+        <w:spacing w:after="0"/>
         <w:rPr>
           <w:rFonts w:ascii="Arial" w:hAnsi="Arial" w:cs="Arial"/>
           <w:b/>
@@ -66,6 +80,16 @@
         </w:rPr>
         <w:t>A topic is a unit of information with a title and some form of content. It is short enough to be specific to a single subject or answer a single question, but long enough to make sense on its own and be authored as a unit.</w:t>
       </w:r>
+    </w:p>
+    <w:p>
+      <w:pPr>
+        <w:spacing w:after="0"/>
+        <w:ind w:left="720"/>
+        <w:rPr>
+          <w:rFonts w:ascii="Arial" w:hAnsi="Arial" w:cs="Arial"/>
+          <w:b/>
+        </w:rPr>
+      </w:pPr>
     </w:p>
     <w:p>
       <w:pPr>
@@ -73,6 +97,7 @@
           <w:ilvl w:val="0"/>
           <w:numId w:val="6"/>
         </w:numPr>
+        <w:spacing w:after="0"/>
         <w:rPr>
           <w:rFonts w:ascii="Arial" w:hAnsi="Arial" w:cs="Arial"/>
           <w:b/>
@@ -93,6 +118,7 @@
           <w:ilvl w:val="1"/>
           <w:numId w:val="6"/>
         </w:numPr>
+        <w:spacing w:after="0"/>
         <w:rPr>
           <w:rFonts w:ascii="Arial" w:hAnsi="Arial" w:cs="Arial"/>
         </w:rPr>
@@ -110,6 +136,7 @@
           <w:ilvl w:val="1"/>
           <w:numId w:val="6"/>
         </w:numPr>
+        <w:spacing w:after="0"/>
         <w:rPr>
           <w:rFonts w:ascii="Arial" w:hAnsi="Arial" w:cs="Arial"/>
         </w:rPr>
@@ -127,6 +154,7 @@
           <w:ilvl w:val="1"/>
           <w:numId w:val="6"/>
         </w:numPr>
+        <w:spacing w:after="0"/>
         <w:rPr>
           <w:rFonts w:ascii="Arial" w:hAnsi="Arial" w:cs="Arial"/>
         </w:rPr>
@@ -144,6 +172,7 @@
           <w:ilvl w:val="1"/>
           <w:numId w:val="6"/>
         </w:numPr>
+        <w:spacing w:after="0"/>
         <w:rPr>
           <w:rFonts w:ascii="Arial" w:hAnsi="Arial" w:cs="Arial"/>
         </w:rPr>
@@ -161,6 +190,7 @@
           <w:ilvl w:val="1"/>
           <w:numId w:val="6"/>
         </w:numPr>
+        <w:spacing w:after="0"/>
         <w:rPr>
           <w:rFonts w:ascii="Arial" w:hAnsi="Arial" w:cs="Arial"/>
         </w:rPr>
@@ -174,6 +204,7 @@
     </w:p>
     <w:p>
       <w:pPr>
+        <w:spacing w:after="0"/>
         <w:ind w:left="1440"/>
         <w:rPr>
           <w:rFonts w:ascii="Arial" w:hAnsi="Arial" w:cs="Arial"/>
@@ -182,6 +213,7 @@
     </w:p>
     <w:p>
       <w:pPr>
+        <w:spacing w:after="0"/>
         <w:rPr>
           <w:rFonts w:ascii="Arial" w:hAnsi="Arial" w:cs="Arial"/>
           <w:b/>
@@ -202,6 +234,7 @@
     </w:p>
     <w:p>
       <w:pPr>
+        <w:spacing w:after="0"/>
         <w:rPr>
           <w:rFonts w:ascii="Arial" w:hAnsi="Arial" w:cs="Arial"/>
           <w:b/>
@@ -211,6 +244,7 @@
     </w:p>
     <w:p>
       <w:pPr>
+        <w:spacing w:after="0"/>
         <w:rPr>
           <w:rFonts w:ascii="Arial" w:hAnsi="Arial" w:cs="Arial"/>
           <w:b/>
@@ -228,6 +262,7 @@
     </w:p>
     <w:p>
       <w:pPr>
+        <w:spacing w:after="0"/>
         <w:rPr>
           <w:rFonts w:ascii="Arial" w:hAnsi="Arial" w:cs="Arial"/>
           <w:b/>
@@ -242,13 +277,13 @@
         <w:tblLook w:val="04A0" w:firstRow="1" w:lastRow="0" w:firstColumn="1" w:lastColumn="0" w:noHBand="0" w:noVBand="1"/>
       </w:tblPr>
       <w:tblGrid>
-        <w:gridCol w:w="4698"/>
-        <w:gridCol w:w="4698"/>
+        <w:gridCol w:w="3513"/>
+        <w:gridCol w:w="6557"/>
       </w:tblGrid>
       <w:tr>
         <w:tc>
           <w:tcPr>
-            <w:tcW w:w="4698" w:type="dxa"/>
+            <w:tcW w:w="3685" w:type="dxa"/>
             <w:shd w:val="clear" w:color="auto" w:fill="D0CECE" w:themeFill="background2" w:themeFillShade="E6"/>
           </w:tcPr>
           <w:p>
@@ -269,7 +304,7 @@
         </w:tc>
         <w:tc>
           <w:tcPr>
-            <w:tcW w:w="4698" w:type="dxa"/>
+            <w:tcW w:w="6930" w:type="dxa"/>
             <w:shd w:val="clear" w:color="auto" w:fill="D0CECE" w:themeFill="background2" w:themeFillShade="E6"/>
           </w:tcPr>
           <w:p>
@@ -290,9 +325,12 @@
         </w:tc>
       </w:tr>
       <w:tr>
+        <w:trPr>
+          <w:trHeight w:val="557"/>
+        </w:trPr>
         <w:tc>
           <w:tcPr>
-            <w:tcW w:w="4698" w:type="dxa"/>
+            <w:tcW w:w="3685" w:type="dxa"/>
           </w:tcPr>
           <w:p>
             <w:pPr>
@@ -322,7 +360,7 @@
         </w:tc>
         <w:tc>
           <w:tcPr>
-            <w:tcW w:w="4698" w:type="dxa"/>
+            <w:tcW w:w="6930" w:type="dxa"/>
           </w:tcPr>
           <w:p>
             <w:pPr>
@@ -358,21 +396,12 @@
               <w:t>Provide conceptual, descriptive or background information</w:t>
             </w:r>
           </w:p>
-          <w:p>
-            <w:pPr>
-              <w:rPr>
-                <w:rFonts w:ascii="Arial" w:hAnsi="Arial" w:cs="Arial"/>
-                <w:b/>
-                <w:u w:val="single"/>
-              </w:rPr>
-            </w:pPr>
-          </w:p>
         </w:tc>
       </w:tr>
       <w:tr>
         <w:tc>
           <w:tcPr>
-            <w:tcW w:w="4698" w:type="dxa"/>
+            <w:tcW w:w="3685" w:type="dxa"/>
           </w:tcPr>
           <w:p>
             <w:pPr>
@@ -394,7 +423,7 @@
         </w:tc>
         <w:tc>
           <w:tcPr>
-            <w:tcW w:w="4698" w:type="dxa"/>
+            <w:tcW w:w="6930" w:type="dxa"/>
           </w:tcPr>
           <w:p>
             <w:pPr>
@@ -447,21 +476,12 @@
               <w:t>Focus on what the user wants or needs to do.</w:t>
             </w:r>
           </w:p>
-          <w:p>
-            <w:pPr>
-              <w:rPr>
-                <w:rFonts w:ascii="Arial" w:hAnsi="Arial" w:cs="Arial"/>
-                <w:b/>
-                <w:u w:val="single"/>
-              </w:rPr>
-            </w:pPr>
-          </w:p>
         </w:tc>
       </w:tr>
       <w:tr>
         <w:tc>
           <w:tcPr>
-            <w:tcW w:w="4698" w:type="dxa"/>
+            <w:tcW w:w="3685" w:type="dxa"/>
           </w:tcPr>
           <w:p>
             <w:pPr>
@@ -483,7 +503,7 @@
         </w:tc>
         <w:tc>
           <w:tcPr>
-            <w:tcW w:w="4698" w:type="dxa"/>
+            <w:tcW w:w="6930" w:type="dxa"/>
           </w:tcPr>
           <w:p>
             <w:pPr>
@@ -536,20 +556,12 @@
               <w:t>Often appear as lists and tables.</w:t>
             </w:r>
           </w:p>
-          <w:p>
-            <w:pPr>
-              <w:rPr>
-                <w:rFonts w:ascii="Arial" w:hAnsi="Arial" w:cs="Arial"/>
-                <w:b/>
-                <w:u w:val="single"/>
-              </w:rPr>
-            </w:pPr>
-          </w:p>
         </w:tc>
       </w:tr>
     </w:tbl>
     <w:p>
       <w:pPr>
+        <w:spacing w:after="0"/>
         <w:rPr>
           <w:rFonts w:ascii="Arial" w:hAnsi="Arial" w:cs="Arial"/>
           <w:b/>
@@ -559,6 +571,7 @@
     </w:p>
     <w:p>
       <w:pPr>
+        <w:spacing w:after="0"/>
         <w:rPr>
           <w:rFonts w:ascii="Arial" w:hAnsi="Arial" w:cs="Arial"/>
           <w:b/>
@@ -569,6 +582,7 @@
     </w:p>
     <w:p>
       <w:pPr>
+        <w:spacing w:after="0"/>
         <w:rPr>
           <w:rFonts w:ascii="Arial" w:hAnsi="Arial" w:cs="Arial"/>
           <w:b/>
@@ -576,8 +590,6 @@
           <w:u w:val="single"/>
         </w:rPr>
       </w:pPr>
-      <w:bookmarkStart w:id="0" w:name="_GoBack"/>
-      <w:bookmarkEnd w:id="0"/>
       <w:r>
         <w:rPr>
           <w:rFonts w:ascii="Arial" w:hAnsi="Arial" w:cs="Arial"/>
@@ -585,9 +597,19 @@
           <w:bCs/>
           <w:u w:val="single"/>
         </w:rPr>
-        <w:lastRenderedPageBreak/>
         <w:t>Topic-based authoring and forming a narrative</w:t>
       </w:r>
+    </w:p>
+    <w:p>
+      <w:pPr>
+        <w:spacing w:after="0"/>
+        <w:rPr>
+          <w:rFonts w:ascii="Arial" w:hAnsi="Arial" w:cs="Arial"/>
+          <w:b/>
+          <w:bCs/>
+          <w:u w:val="single"/>
+        </w:rPr>
+      </w:pPr>
     </w:p>
     <w:p>
       <w:pPr>
@@ -595,6 +617,7 @@
           <w:ilvl w:val="0"/>
           <w:numId w:val="5"/>
         </w:numPr>
+        <w:spacing w:after="0"/>
         <w:rPr>
           <w:rFonts w:ascii="Arial" w:hAnsi="Arial" w:cs="Arial"/>
           <w:b/>
@@ -615,6 +638,7 @@
           <w:ilvl w:val="1"/>
           <w:numId w:val="5"/>
         </w:numPr>
+        <w:spacing w:after="0"/>
         <w:rPr>
           <w:rFonts w:ascii="Arial" w:hAnsi="Arial" w:cs="Arial"/>
         </w:rPr>
@@ -632,6 +656,7 @@
           <w:ilvl w:val="1"/>
           <w:numId w:val="5"/>
         </w:numPr>
+        <w:spacing w:after="0"/>
         <w:rPr>
           <w:rFonts w:ascii="Arial" w:hAnsi="Arial" w:cs="Arial"/>
         </w:rPr>
@@ -649,6 +674,7 @@
           <w:ilvl w:val="0"/>
           <w:numId w:val="5"/>
         </w:numPr>
+        <w:spacing w:after="0"/>
         <w:rPr>
           <w:rFonts w:ascii="Arial" w:hAnsi="Arial" w:cs="Arial"/>
           <w:b/>
@@ -669,6 +695,7 @@
           <w:ilvl w:val="1"/>
           <w:numId w:val="5"/>
         </w:numPr>
+        <w:spacing w:after="0"/>
         <w:rPr>
           <w:rFonts w:ascii="Arial" w:hAnsi="Arial" w:cs="Arial"/>
         </w:rPr>
@@ -686,6 +713,7 @@
           <w:ilvl w:val="1"/>
           <w:numId w:val="5"/>
         </w:numPr>
+        <w:spacing w:after="0"/>
         <w:rPr>
           <w:rFonts w:ascii="Arial" w:hAnsi="Arial" w:cs="Arial"/>
         </w:rPr>
@@ -703,6 +731,7 @@
           <w:ilvl w:val="0"/>
           <w:numId w:val="5"/>
         </w:numPr>
+        <w:spacing w:after="0"/>
         <w:rPr>
           <w:rFonts w:ascii="Arial" w:hAnsi="Arial" w:cs="Arial"/>
           <w:b/>
@@ -723,6 +752,7 @@
           <w:ilvl w:val="1"/>
           <w:numId w:val="5"/>
         </w:numPr>
+        <w:spacing w:after="0"/>
         <w:rPr>
           <w:rFonts w:ascii="Arial" w:hAnsi="Arial" w:cs="Arial"/>
         </w:rPr>
@@ -740,6 +770,7 @@
           <w:ilvl w:val="1"/>
           <w:numId w:val="5"/>
         </w:numPr>
+        <w:spacing w:after="0"/>
         <w:rPr>
           <w:rFonts w:ascii="Arial" w:hAnsi="Arial" w:cs="Arial"/>
         </w:rPr>
@@ -748,11 +779,20 @@
         <w:rPr>
           <w:rFonts w:ascii="Arial" w:hAnsi="Arial" w:cs="Arial"/>
         </w:rPr>
-        <w:t>Organize the reference topics and identify relationships between all of your topics.</w:t>
+        <w:t>Organize the reference topics and i</w:t>
       </w:r>
-    </w:p>
-    <w:p>
-      <w:pPr>
+      <w:bookmarkStart w:id="0" w:name="_GoBack"/>
+      <w:bookmarkEnd w:id="0"/>
+      <w:r>
+        <w:rPr>
+          <w:rFonts w:ascii="Arial" w:hAnsi="Arial" w:cs="Arial"/>
+        </w:rPr>
+        <w:t>dentify relationships between all of your topics.</w:t>
+      </w:r>
+    </w:p>
+    <w:p>
+      <w:pPr>
+        <w:spacing w:after="0"/>
         <w:rPr>
           <w:rFonts w:ascii="Arial" w:hAnsi="Arial" w:cs="Arial"/>
           <w:b/>
@@ -762,7 +802,7 @@
     </w:p>
     <w:sectPr>
       <w:pgSz w:w="12240" w:h="15840"/>
-      <w:pgMar w:top="1417" w:right="1417" w:bottom="1417" w:left="1417" w:header="720" w:footer="720" w:gutter="0"/>
+      <w:pgMar w:top="1440" w:right="1080" w:bottom="1440" w:left="1080" w:header="720" w:footer="720" w:gutter="0"/>
       <w:cols w:space="720"/>
       <w:docGrid w:linePitch="360"/>
     </w:sectPr>
@@ -1896,6 +1936,7 @@
     <w:lsdException w:name="HTML Sample" w:semiHidden="1" w:unhideWhenUsed="1"/>
     <w:lsdException w:name="HTML Typewriter" w:semiHidden="1" w:unhideWhenUsed="1"/>
     <w:lsdException w:name="HTML Variable" w:semiHidden="1" w:unhideWhenUsed="1"/>
+    <w:lsdException w:name="Normal Table" w:semiHidden="1" w:unhideWhenUsed="1"/>
     <w:lsdException w:name="annotation subject" w:semiHidden="1" w:unhideWhenUsed="1"/>
     <w:lsdException w:name="No List" w:semiHidden="1" w:unhideWhenUsed="1"/>
     <w:lsdException w:name="Outline List 1" w:semiHidden="1" w:unhideWhenUsed="1"/>
@@ -1940,6 +1981,7 @@
     <w:lsdException w:name="Table Professional" w:semiHidden="1" w:unhideWhenUsed="1"/>
     <w:lsdException w:name="Table Subtle 1" w:semiHidden="1" w:unhideWhenUsed="1"/>
     <w:lsdException w:name="Table Subtle 2" w:semiHidden="1" w:unhideWhenUsed="1"/>
+    <w:lsdException w:name="Table Web 1" w:semiHidden="1" w:unhideWhenUsed="1"/>
     <w:lsdException w:name="Table Web 2" w:semiHidden="1" w:unhideWhenUsed="1"/>
     <w:lsdException w:name="Table Web 3" w:semiHidden="1" w:unhideWhenUsed="1"/>
     <w:lsdException w:name="Balloon Text" w:semiHidden="1" w:unhideWhenUsed="1"/>

</xml_diff>